<commit_message>
fixes to the sample docx
</commit_message>
<xml_diff>
--- a/examples/sample.docx
+++ b/examples/sample.docx
@@ -14,17 +14,17 @@
         <w:rPr>
           <w:rtl w:val="0"/>
         </w:rPr>
-        <w:t xml:space="preserve">A Google Doc (docx) for testing the markdown conversation </w:t>
+        <w:t xml:space="preserve">A Google Doc (docx) for testing the markdown conversation with docx2gfm </w:t>
       </w:r>
       <w:r>
         <w:drawing>
           <wp:anchor allowOverlap="1" behindDoc="0" distB="114300" distT="114300" distL="114300" distR="114300" hidden="0" layoutInCell="1" locked="0" relativeHeight="0" simplePos="0">
             <wp:simplePos x="0" y="0"/>
             <wp:positionH relativeFrom="column">
-              <wp:posOffset>4219575</wp:posOffset>
+              <wp:posOffset>4267200</wp:posOffset>
             </wp:positionH>
             <wp:positionV relativeFrom="paragraph">
-              <wp:posOffset>962025</wp:posOffset>
+              <wp:posOffset>981075</wp:posOffset>
             </wp:positionV>
             <wp:extent cx="1624013" cy="1813359"/>
             <wp:effectExtent b="0" l="0" r="0" t="0"/>
@@ -136,14 +136,14 @@
             <w:u w:val="single"/>
             <w:rtl w:val="0"/>
           </w:rPr>
-          <w:t xml:space="preserve">docx-markdown-converter</w:t>
+          <w:t xml:space="preserve">docx2gfm</w:t>
         </w:r>
       </w:hyperlink>
       <w:r>
         <w:rPr>
           <w:rtl w:val="0"/>
         </w:rPr>
-        <w:t xml:space="preserve">.</w:t>
+        <w:t xml:space="preserve"> converter.</w:t>
       </w:r>
       <w:r>
         <w:rPr>
@@ -264,7 +264,7 @@
             <w:u w:val="single"/>
             <w:rtl w:val="0"/>
           </w:rPr>
-          <w:t xml:space="preserve">github-falvored-markdown</w:t>
+          <w:t xml:space="preserve">github-flavored-markdown</w:t>
         </w:r>
       </w:hyperlink>
       <w:r>

</xml_diff>

<commit_message>
[docs]: Describe how a pure pandoc version of a docx to gfm conversion works
</commit_message>
<xml_diff>
--- a/examples/sample.docx
+++ b/examples/sample.docx
@@ -61,41 +61,31 @@
     </w:p>
     <w:p>
       <w:pPr>
-        <w:pStyle w:val="Title"/>
-        <w:rPr>
-          <w:rFonts w:ascii="Open Sans" w:cs="Open Sans" w:eastAsia="Open Sans" w:hAnsi="Open Sans"/>
-          <w:sz w:val="21"/>
-          <w:szCs w:val="21"/>
-        </w:rPr>
-      </w:pPr>
-      <w:bookmarkStart w:colFirst="0" w:colLast="0" w:name="_pmc2jsijy8t8" w:id="1"/>
+        <w:rPr/>
+      </w:pPr>
+      <w:r>
+        <w:rPr>
+          <w:rtl w:val="0"/>
+        </w:rPr>
+        <w:t xml:space="preserve">Nulla ante dui, efficitur ut accumsan id, imperdiet ac urna. Duis nec eros non ex posuere scelerisque. Duis non dui quam. Vivamus pretium pretium lacus sit amet volutpat. In sollicitudin massa euismod, consectetur est in, malesuada sem. Pellentesque ullamcorper ligula blandit lacinia cursus. Nunc sit amet quam dapibus, blandit lacus in, pellentesque lacus. Morbi varius est sapien, vel imperdiet turpis varius vitae. Sed laoreet eu magna vel dictum. Nullam eget iaculis nisl, et congue orci. Curabitur hendrerit fermentum sapien fringilla vehicula. Ut rutrum pretium ligula in accumsan. Donec sed facilisis justo.</w:t>
+      </w:r>
+    </w:p>
+    <w:p>
+      <w:pPr>
+        <w:pStyle w:val="Heading2"/>
+        <w:pBdr>
+          <w:top w:color="auto" w:space="0" w:sz="0" w:val="none"/>
+          <w:left w:color="auto" w:space="0" w:sz="0" w:val="none"/>
+          <w:bottom w:color="auto" w:space="0" w:sz="0" w:val="none"/>
+          <w:right w:color="auto" w:space="0" w:sz="0" w:val="none"/>
+          <w:between w:color="auto" w:space="0" w:sz="0" w:val="none"/>
+        </w:pBdr>
+        <w:spacing w:after="220" w:lineRule="auto"/>
+        <w:jc w:val="both"/>
+        <w:rPr/>
+      </w:pPr>
+      <w:bookmarkStart w:colFirst="0" w:colLast="0" w:name="_sy5fwogm47ou" w:id="1"/>
       <w:bookmarkEnd w:id="1"/>
-      <w:r>
-        <w:rPr>
-          <w:rFonts w:ascii="Open Sans" w:cs="Open Sans" w:eastAsia="Open Sans" w:hAnsi="Open Sans"/>
-          <w:sz w:val="21"/>
-          <w:szCs w:val="21"/>
-          <w:rtl w:val="0"/>
-        </w:rPr>
-        <w:t xml:space="preserve">Nulla ante dui, efficitur ut accumsan id, imperdiet ac urna. Duis nec eros non ex posuere scelerisque. Duis non dui quam. Vivamus pretium pretium lacus sit amet volutpat. In sollicitudin massa euismod, consectetur est in, malesuada sem. Pellentesque ullamcorper ligula blandit lacinia cursus. Nunc sit amet quam dapibus, blandit lacus in, pellentesque lacus. Morbi varius est sapien, vel imperdiet turpis varius vitae. Sed laoreet eu magna vel dictum. Nullam eget iaculis nisl, et congue orci. Curabitur hendrerit fermentum sapien fringilla vehicula. Ut rutrum pretium ligula in accumsan. Donec sed facilisis justo.</w:t>
-      </w:r>
-    </w:p>
-    <w:p>
-      <w:pPr>
-        <w:pStyle w:val="Heading2"/>
-        <w:pBdr>
-          <w:top w:color="auto" w:space="0" w:sz="0" w:val="none"/>
-          <w:left w:color="auto" w:space="0" w:sz="0" w:val="none"/>
-          <w:bottom w:color="auto" w:space="0" w:sz="0" w:val="none"/>
-          <w:right w:color="auto" w:space="0" w:sz="0" w:val="none"/>
-          <w:between w:color="auto" w:space="0" w:sz="0" w:val="none"/>
-        </w:pBdr>
-        <w:spacing w:after="220" w:lineRule="auto"/>
-        <w:jc w:val="both"/>
-        <w:rPr/>
-      </w:pPr>
-      <w:bookmarkStart w:colFirst="0" w:colLast="0" w:name="_sy5fwogm47ou" w:id="2"/>
-      <w:bookmarkEnd w:id="2"/>
       <w:r>
         <w:rPr>
           <w:rtl w:val="0"/>
@@ -165,8 +155,8 @@
         <w:jc w:val="both"/>
         <w:rPr/>
       </w:pPr>
-      <w:bookmarkStart w:colFirst="0" w:colLast="0" w:name="_4s389y6euw4n" w:id="3"/>
-      <w:bookmarkEnd w:id="3"/>
+      <w:bookmarkStart w:colFirst="0" w:colLast="0" w:name="_4s389y6euw4n" w:id="2"/>
+      <w:bookmarkEnd w:id="2"/>
       <w:r>
         <w:rPr>
           <w:rtl w:val="0"/>
@@ -304,8 +294,8 @@
         <w:jc w:val="both"/>
         <w:rPr/>
       </w:pPr>
-      <w:bookmarkStart w:colFirst="0" w:colLast="0" w:name="_uk0ir6hkoumn" w:id="4"/>
-      <w:bookmarkEnd w:id="4"/>
+      <w:bookmarkStart w:colFirst="0" w:colLast="0" w:name="_uk0ir6hkoumn" w:id="3"/>
+      <w:bookmarkEnd w:id="3"/>
       <w:r>
         <w:rPr>
           <w:rtl w:val="0"/>
@@ -884,31 +874,31 @@
         <w:jc w:val="both"/>
         <w:rPr/>
       </w:pPr>
-      <w:bookmarkStart w:colFirst="0" w:colLast="0" w:name="_nour5bv4ab4g" w:id="5"/>
+      <w:bookmarkStart w:colFirst="0" w:colLast="0" w:name="_nour5bv4ab4g" w:id="4"/>
+      <w:bookmarkEnd w:id="4"/>
+      <w:r>
+        <w:rPr>
+          <w:rtl w:val="0"/>
+        </w:rPr>
+        <w:t xml:space="preserve">An image</w:t>
+      </w:r>
+    </w:p>
+    <w:p>
+      <w:pPr>
+        <w:pStyle w:val="Heading2"/>
+        <w:pBdr>
+          <w:top w:color="auto" w:space="0" w:sz="0" w:val="none"/>
+          <w:left w:color="auto" w:space="0" w:sz="0" w:val="none"/>
+          <w:bottom w:color="auto" w:space="0" w:sz="0" w:val="none"/>
+          <w:right w:color="auto" w:space="0" w:sz="0" w:val="none"/>
+          <w:between w:color="auto" w:space="0" w:sz="0" w:val="none"/>
+        </w:pBdr>
+        <w:spacing w:after="220" w:lineRule="auto"/>
+        <w:jc w:val="both"/>
+        <w:rPr/>
+      </w:pPr>
+      <w:bookmarkStart w:colFirst="0" w:colLast="0" w:name="_n9jpge3qeldk" w:id="5"/>
       <w:bookmarkEnd w:id="5"/>
-      <w:r>
-        <w:rPr>
-          <w:rtl w:val="0"/>
-        </w:rPr>
-        <w:t xml:space="preserve">An image</w:t>
-      </w:r>
-    </w:p>
-    <w:p>
-      <w:pPr>
-        <w:pStyle w:val="Heading2"/>
-        <w:pBdr>
-          <w:top w:color="auto" w:space="0" w:sz="0" w:val="none"/>
-          <w:left w:color="auto" w:space="0" w:sz="0" w:val="none"/>
-          <w:bottom w:color="auto" w:space="0" w:sz="0" w:val="none"/>
-          <w:right w:color="auto" w:space="0" w:sz="0" w:val="none"/>
-          <w:between w:color="auto" w:space="0" w:sz="0" w:val="none"/>
-        </w:pBdr>
-        <w:spacing w:after="220" w:lineRule="auto"/>
-        <w:jc w:val="both"/>
-        <w:rPr/>
-      </w:pPr>
-      <w:bookmarkStart w:colFirst="0" w:colLast="0" w:name="_n9jpge3qeldk" w:id="6"/>
-      <w:bookmarkEnd w:id="6"/>
       <w:r>
         <w:rPr>
           <w:rtl w:val="0"/>
@@ -1115,8 +1105,8 @@
           <w:szCs w:val="21"/>
         </w:rPr>
       </w:pPr>
-      <w:bookmarkStart w:colFirst="0" w:colLast="0" w:name="_7iv6akqdb48r" w:id="7"/>
-      <w:bookmarkEnd w:id="7"/>
+      <w:bookmarkStart w:colFirst="0" w:colLast="0" w:name="_7iv6akqdb48r" w:id="6"/>
+      <w:bookmarkEnd w:id="6"/>
       <w:r>
         <w:rPr>
           <w:rtl w:val="0"/>
@@ -1406,8 +1396,8 @@
         <w:jc w:val="both"/>
         <w:rPr/>
       </w:pPr>
-      <w:bookmarkStart w:colFirst="0" w:colLast="0" w:name="_5qck0y215m2i" w:id="8"/>
-      <w:bookmarkEnd w:id="8"/>
+      <w:bookmarkStart w:colFirst="0" w:colLast="0" w:name="_5qck0y215m2i" w:id="7"/>
+      <w:bookmarkEnd w:id="7"/>
       <w:r>
         <w:rPr>
           <w:rtl w:val="0"/>

</xml_diff>

<commit_message>
add latest conversion example
</commit_message>
<xml_diff>
--- a/examples/sample.docx
+++ b/examples/sample.docx
@@ -135,6 +135,43 @@
         </w:rPr>
         <w:t xml:space="preserve"> converter.</w:t>
       </w:r>
+    </w:p>
+    <w:p>
+      <w:pPr>
+        <w:rPr/>
+      </w:pPr>
+      <w:r>
+        <w:rPr>
+          <w:rtl w:val="0"/>
+        </w:rPr>
+      </w:r>
+    </w:p>
+    <w:p>
+      <w:pPr>
+        <w:rPr/>
+      </w:pPr>
+      <w:r>
+        <w:rPr>
+          <w:rtl w:val="0"/>
+        </w:rPr>
+        <w:t xml:space="preserve">Let's link to the </w:t>
+      </w:r>
+      <w:hyperlink r:id="rId9">
+        <w:r>
+          <w:rPr>
+            <w:color w:val="1155cc"/>
+            <w:u w:val="single"/>
+            <w:rtl w:val="0"/>
+          </w:rPr>
+          <w:t xml:space="preserve">github repo again</w:t>
+        </w:r>
+      </w:hyperlink>
+      <w:r>
+        <w:rPr>
+          <w:rtl w:val="0"/>
+        </w:rPr>
+        <w:t xml:space="preserve"> but with a different link name.</w:t>
+      </w:r>
       <w:r>
         <w:rPr>
           <w:rtl w:val="0"/>
@@ -247,7 +284,7 @@
         </w:rPr>
         <w:t xml:space="preserve">Not all of these work in </w:t>
       </w:r>
-      <w:hyperlink r:id="rId9">
+      <w:hyperlink r:id="rId10">
         <w:r>
           <w:rPr>
             <w:color w:val="1155cc"/>
@@ -263,7 +300,7 @@
         </w:rPr>
         <w:t xml:space="preserve">, but that is ok. Remember it is a markup language, not a </w:t>
       </w:r>
-      <w:hyperlink r:id="rId10">
+      <w:hyperlink r:id="rId11">
         <w:r>
           <w:rPr>
             <w:color w:val="1155cc"/>
@@ -398,7 +435,7 @@
         </w:rPr>
         <w:t xml:space="preserve">Mauris nec tempus enim, a porttitor leo. Sed eu varius elit. Cras aliquam felis non ante porta maximus. </w:t>
       </w:r>
-      <w:hyperlink r:id="rId11">
+      <w:hyperlink r:id="rId12">
         <w:r>
           <w:rPr>
             <w:rFonts w:ascii="Open Sans" w:cs="Open Sans" w:eastAsia="Open Sans" w:hAnsi="Open Sans"/>
@@ -965,7 +1002,7 @@
           <w:szCs w:val="21"/>
         </w:rPr>
       </w:pPr>
-      <w:hyperlink r:id="rId12">
+      <w:hyperlink r:id="rId13">
         <w:r>
           <w:rPr>
             <w:rFonts w:ascii="Open Sans" w:cs="Open Sans" w:eastAsia="Open Sans" w:hAnsi="Open Sans"/>
@@ -1145,7 +1182,7 @@
         </w:rPr>
         <w:t xml:space="preserve">Nullam vehicula ac dolor ac ultrices. Integer lacinia urna eu vestibulum tempor. Ut lacus ante, scelerisque consectetur odio blandit, vulputate dapibus nunc. Curabitur mi ex, ullamcorper sit amet diam ac, blandit consectetur tellus. Pellentesque ut eros sit amet enim consequat fermentum at quis orci. In nunc eros, vestibulum mollis posuere non, venenatis a justo. Suspendisse tincidunt, mi vel tincidunt auctor, lacus sem hendrerit ex, eget maximus mi risus eu felis. Mauris nec tempus enim, a porttitor leo. Sed eu varius elit. Cras aliquam felis non ante porta maximus. </w:t>
       </w:r>
-      <w:hyperlink r:id="rId13">
+      <w:hyperlink r:id="rId14">
         <w:r>
           <w:rPr>
             <w:rFonts w:ascii="Open Sans" w:cs="Open Sans" w:eastAsia="Open Sans" w:hAnsi="Open Sans"/>
@@ -1311,7 +1348,16 @@
           <w:u w:val="single"/>
           <w:rtl w:val="0"/>
         </w:rPr>
-        <w:t xml:space="preserve">Cras ac lectus quis </w:t>
+        <w:t xml:space="preserve">Cras ac lectus quis</w:t>
+      </w:r>
+      <w:r>
+        <w:rPr>
+          <w:rFonts w:ascii="Open Sans" w:cs="Open Sans" w:eastAsia="Open Sans" w:hAnsi="Open Sans"/>
+          <w:sz w:val="21"/>
+          <w:szCs w:val="21"/>
+          <w:rtl w:val="0"/>
+        </w:rPr>
+        <w:t xml:space="preserve"> </w:t>
       </w:r>
       <w:r>
         <w:rPr>
@@ -1359,7 +1405,7 @@
           <w:szCs w:val="21"/>
         </w:rPr>
       </w:pPr>
-      <w:hyperlink r:id="rId14">
+      <w:hyperlink r:id="rId15">
         <w:r>
           <w:rPr>
             <w:rFonts w:ascii="Open Sans" w:cs="Open Sans" w:eastAsia="Open Sans" w:hAnsi="Open Sans"/>

</xml_diff>

<commit_message>
Create piped tables in markdown.
</commit_message>
<xml_diff>
--- a/examples/sample.docx
+++ b/examples/sample.docx
@@ -1425,7 +1425,7 @@
           <w:szCs w:val="21"/>
           <w:rtl w:val="0"/>
         </w:rPr>
-        <w:t xml:space="preserve"> accumsan diam accumsan, in bibendum justo fringilla. Aenean lacinia aliquam ligula vel semper. Phasellus purus ipsum, condimentum in tellus nec, finibus consectetur elit. Nam fringilla, diam id dignissim sodales, magna elit tempor arcu, at pharetra nisi metus eget purus. Donec mollis ac leo in aliquet. Proin congue congue diam, ac euismod est blandit non. Aliquam ac efficitur eros. Mauris mollis commodo fermentum. Donec mattis sit amet risus nec vestibulum. Donec vel sollicitudin dolor. Aliquam aliquet neque ac augue consequat porta. Praesent tristique lobortis tincidunt. Etiam dapibus consequat fringilla. Etiam ac orci a nunc rutrum finibus eget a turpis. Duis vitae venenatis magna, ut vulputate turpis. Nunc fringilla non tellus at egestas.</w:t>
+        <w:t xml:space="preserve"> accumsan diam accumsan, in bibendum justo fringilla. Aenean lacinia aliquam ligula vel semper. Phasellus purus ipsum, condimentum in tellus nec, finibus consectetur elit. Nam fringilla, diam id dignissim sodales, magna elit tempor arcu, at pharetra nisi metus eget purus. Donec mollis ac leo in aliquet. Proin congue congue diam, ac euismod est blandit non. Aliquam ac efficitur eros. Mauris mollis commodo fermentum. Donec mattis sit amet risus nec vestibulum. Donec vel sollicitudixn dolor. Aliquam aliquet neque ac augue consequat porta. Praesent tristique lobortis tincidunt. Etiam dapibus consequat fringilla. Etiam ac orci a nunc rutrum finibus eget a turpis. Duis vitae venenatis magna, ut vulputate turpis. Nunc fringilla non tellus at egestas.</w:t>
       </w:r>
     </w:p>
     <w:p>
@@ -1440,10 +1440,800 @@
         </w:pBdr>
         <w:spacing w:after="220" w:lineRule="auto"/>
         <w:jc w:val="both"/>
+        <w:rPr>
+          <w:rFonts w:ascii="Open Sans" w:cs="Open Sans" w:eastAsia="Open Sans" w:hAnsi="Open Sans"/>
+          <w:sz w:val="21"/>
+          <w:szCs w:val="21"/>
+        </w:rPr>
+      </w:pPr>
+      <w:bookmarkStart w:colFirst="0" w:colLast="0" w:name="_yf2ljz2vwons" w:id="7"/>
+      <w:bookmarkEnd w:id="7"/>
+      <w:r>
+        <w:rPr>
+          <w:rtl w:val="0"/>
+        </w:rPr>
+        <w:t xml:space="preserve">Table Tests</w:t>
+      </w:r>
+      <w:r>
+        <w:rPr>
+          <w:rtl w:val="0"/>
+        </w:rPr>
+      </w:r>
+    </w:p>
+    <w:tbl>
+      <w:tblPr>
+        <w:tblStyle w:val="Table1"/>
+        <w:tblW w:w="9026.0" w:type="dxa"/>
+        <w:jc w:val="left"/>
+        <w:tblInd w:w="100.0" w:type="pct"/>
+        <w:tblBorders>
+          <w:top w:color="000000" w:space="0" w:sz="8" w:val="single"/>
+          <w:left w:color="000000" w:space="0" w:sz="8" w:val="single"/>
+          <w:bottom w:color="000000" w:space="0" w:sz="8" w:val="single"/>
+          <w:right w:color="000000" w:space="0" w:sz="8" w:val="single"/>
+          <w:insideH w:color="000000" w:space="0" w:sz="8" w:val="single"/>
+          <w:insideV w:color="000000" w:space="0" w:sz="8" w:val="single"/>
+        </w:tblBorders>
+        <w:tblLayout w:type="fixed"/>
+        <w:tblLook w:val="0600"/>
+      </w:tblPr>
+      <w:tblGrid>
+        <w:gridCol w:w="3008.6666666666665"/>
+        <w:gridCol w:w="3008.6666666666665"/>
+        <w:gridCol w:w="3008.6666666666665"/>
+        <w:tblGridChange w:id="0">
+          <w:tblGrid>
+            <w:gridCol w:w="3008.6666666666665"/>
+            <w:gridCol w:w="3008.6666666666665"/>
+            <w:gridCol w:w="3008.6666666666665"/>
+          </w:tblGrid>
+        </w:tblGridChange>
+      </w:tblGrid>
+      <w:tr>
+        <w:tc>
+          <w:tcPr>
+            <w:shd w:fill="f3f3f3" w:val="clear"/>
+            <w:tcMar>
+              <w:top w:w="100.0" w:type="dxa"/>
+              <w:left w:w="100.0" w:type="dxa"/>
+              <w:bottom w:w="100.0" w:type="dxa"/>
+              <w:right w:w="100.0" w:type="dxa"/>
+            </w:tcMar>
+            <w:vAlign w:val="top"/>
+          </w:tcPr>
+          <w:p>
+            <w:pPr>
+              <w:keepNext w:val="0"/>
+              <w:keepLines w:val="0"/>
+              <w:widowControl w:val="0"/>
+              <w:pBdr>
+                <w:top w:space="0" w:sz="0" w:val="nil"/>
+                <w:left w:space="0" w:sz="0" w:val="nil"/>
+                <w:bottom w:space="0" w:sz="0" w:val="nil"/>
+                <w:right w:space="0" w:sz="0" w:val="nil"/>
+                <w:between w:space="0" w:sz="0" w:val="nil"/>
+              </w:pBdr>
+              <w:shd w:fill="auto" w:val="clear"/>
+              <w:spacing w:after="0" w:before="0" w:line="240" w:lineRule="auto"/>
+              <w:ind w:left="0" w:right="0" w:firstLine="0"/>
+              <w:jc w:val="left"/>
+              <w:rPr>
+                <w:rFonts w:ascii="Open Sans" w:cs="Open Sans" w:eastAsia="Open Sans" w:hAnsi="Open Sans"/>
+                <w:b w:val="1"/>
+                <w:sz w:val="21"/>
+                <w:szCs w:val="21"/>
+              </w:rPr>
+            </w:pPr>
+            <w:r>
+              <w:rPr>
+                <w:rFonts w:ascii="Open Sans" w:cs="Open Sans" w:eastAsia="Open Sans" w:hAnsi="Open Sans"/>
+                <w:b w:val="1"/>
+                <w:sz w:val="21"/>
+                <w:szCs w:val="21"/>
+                <w:rtl w:val="0"/>
+              </w:rPr>
+              <w:t xml:space="preserve">TH 1</w:t>
+            </w:r>
+          </w:p>
+        </w:tc>
+        <w:tc>
+          <w:tcPr>
+            <w:shd w:fill="f3f3f3" w:val="clear"/>
+            <w:tcMar>
+              <w:top w:w="100.0" w:type="dxa"/>
+              <w:left w:w="100.0" w:type="dxa"/>
+              <w:bottom w:w="100.0" w:type="dxa"/>
+              <w:right w:w="100.0" w:type="dxa"/>
+            </w:tcMar>
+            <w:vAlign w:val="top"/>
+          </w:tcPr>
+          <w:p>
+            <w:pPr>
+              <w:widowControl w:val="0"/>
+              <w:spacing w:line="240" w:lineRule="auto"/>
+              <w:rPr>
+                <w:rFonts w:ascii="Open Sans" w:cs="Open Sans" w:eastAsia="Open Sans" w:hAnsi="Open Sans"/>
+                <w:b w:val="1"/>
+                <w:sz w:val="21"/>
+                <w:szCs w:val="21"/>
+              </w:rPr>
+            </w:pPr>
+            <w:r>
+              <w:rPr>
+                <w:rFonts w:ascii="Open Sans" w:cs="Open Sans" w:eastAsia="Open Sans" w:hAnsi="Open Sans"/>
+                <w:b w:val="1"/>
+                <w:sz w:val="21"/>
+                <w:szCs w:val="21"/>
+                <w:rtl w:val="0"/>
+              </w:rPr>
+              <w:t xml:space="preserve">TH 2</w:t>
+            </w:r>
+          </w:p>
+        </w:tc>
+        <w:tc>
+          <w:tcPr>
+            <w:shd w:fill="f3f3f3" w:val="clear"/>
+            <w:tcMar>
+              <w:top w:w="100.0" w:type="dxa"/>
+              <w:left w:w="100.0" w:type="dxa"/>
+              <w:bottom w:w="100.0" w:type="dxa"/>
+              <w:right w:w="100.0" w:type="dxa"/>
+            </w:tcMar>
+            <w:vAlign w:val="top"/>
+          </w:tcPr>
+          <w:p>
+            <w:pPr>
+              <w:widowControl w:val="0"/>
+              <w:spacing w:line="240" w:lineRule="auto"/>
+              <w:rPr>
+                <w:rFonts w:ascii="Open Sans" w:cs="Open Sans" w:eastAsia="Open Sans" w:hAnsi="Open Sans"/>
+                <w:b w:val="1"/>
+                <w:sz w:val="21"/>
+                <w:szCs w:val="21"/>
+              </w:rPr>
+            </w:pPr>
+            <w:r>
+              <w:rPr>
+                <w:rFonts w:ascii="Open Sans" w:cs="Open Sans" w:eastAsia="Open Sans" w:hAnsi="Open Sans"/>
+                <w:b w:val="1"/>
+                <w:sz w:val="21"/>
+                <w:szCs w:val="21"/>
+                <w:rtl w:val="0"/>
+              </w:rPr>
+              <w:t xml:space="preserve">TH 3</w:t>
+            </w:r>
+          </w:p>
+        </w:tc>
+      </w:tr>
+      <w:tr>
+        <w:tc>
+          <w:tcPr>
+            <w:shd w:fill="auto" w:val="clear"/>
+            <w:tcMar>
+              <w:top w:w="100.0" w:type="dxa"/>
+              <w:left w:w="100.0" w:type="dxa"/>
+              <w:bottom w:w="100.0" w:type="dxa"/>
+              <w:right w:w="100.0" w:type="dxa"/>
+            </w:tcMar>
+            <w:vAlign w:val="top"/>
+          </w:tcPr>
+          <w:p>
+            <w:pPr>
+              <w:keepNext w:val="0"/>
+              <w:keepLines w:val="0"/>
+              <w:widowControl w:val="0"/>
+              <w:pBdr>
+                <w:top w:space="0" w:sz="0" w:val="nil"/>
+                <w:left w:space="0" w:sz="0" w:val="nil"/>
+                <w:bottom w:space="0" w:sz="0" w:val="nil"/>
+                <w:right w:space="0" w:sz="0" w:val="nil"/>
+                <w:between w:space="0" w:sz="0" w:val="nil"/>
+              </w:pBdr>
+              <w:shd w:fill="auto" w:val="clear"/>
+              <w:spacing w:after="0" w:before="0" w:line="240" w:lineRule="auto"/>
+              <w:ind w:left="0" w:right="0" w:firstLine="0"/>
+              <w:jc w:val="left"/>
+              <w:rPr>
+                <w:rFonts w:ascii="Open Sans" w:cs="Open Sans" w:eastAsia="Open Sans" w:hAnsi="Open Sans"/>
+                <w:sz w:val="21"/>
+                <w:szCs w:val="21"/>
+              </w:rPr>
+            </w:pPr>
+            <w:r>
+              <w:rPr>
+                <w:rFonts w:ascii="Open Sans" w:cs="Open Sans" w:eastAsia="Open Sans" w:hAnsi="Open Sans"/>
+                <w:sz w:val="21"/>
+                <w:szCs w:val="21"/>
+                <w:rtl w:val="0"/>
+              </w:rPr>
+              <w:t xml:space="preserve">TD 1</w:t>
+            </w:r>
+          </w:p>
+        </w:tc>
+        <w:tc>
+          <w:tcPr>
+            <w:shd w:fill="auto" w:val="clear"/>
+            <w:tcMar>
+              <w:top w:w="100.0" w:type="dxa"/>
+              <w:left w:w="100.0" w:type="dxa"/>
+              <w:bottom w:w="100.0" w:type="dxa"/>
+              <w:right w:w="100.0" w:type="dxa"/>
+            </w:tcMar>
+            <w:vAlign w:val="top"/>
+          </w:tcPr>
+          <w:p>
+            <w:pPr>
+              <w:widowControl w:val="0"/>
+              <w:spacing w:line="240" w:lineRule="auto"/>
+              <w:rPr>
+                <w:rFonts w:ascii="Open Sans" w:cs="Open Sans" w:eastAsia="Open Sans" w:hAnsi="Open Sans"/>
+                <w:sz w:val="21"/>
+                <w:szCs w:val="21"/>
+              </w:rPr>
+            </w:pPr>
+            <w:r>
+              <w:rPr>
+                <w:rFonts w:ascii="Open Sans" w:cs="Open Sans" w:eastAsia="Open Sans" w:hAnsi="Open Sans"/>
+                <w:sz w:val="21"/>
+                <w:szCs w:val="21"/>
+                <w:rtl w:val="0"/>
+              </w:rPr>
+              <w:t xml:space="preserve">TD 2</w:t>
+            </w:r>
+          </w:p>
+        </w:tc>
+        <w:tc>
+          <w:tcPr>
+            <w:shd w:fill="auto" w:val="clear"/>
+            <w:tcMar>
+              <w:top w:w="100.0" w:type="dxa"/>
+              <w:left w:w="100.0" w:type="dxa"/>
+              <w:bottom w:w="100.0" w:type="dxa"/>
+              <w:right w:w="100.0" w:type="dxa"/>
+            </w:tcMar>
+            <w:vAlign w:val="top"/>
+          </w:tcPr>
+          <w:p>
+            <w:pPr>
+              <w:widowControl w:val="0"/>
+              <w:spacing w:line="240" w:lineRule="auto"/>
+              <w:rPr>
+                <w:rFonts w:ascii="Open Sans" w:cs="Open Sans" w:eastAsia="Open Sans" w:hAnsi="Open Sans"/>
+                <w:sz w:val="21"/>
+                <w:szCs w:val="21"/>
+              </w:rPr>
+            </w:pPr>
+            <w:r>
+              <w:rPr>
+                <w:rFonts w:ascii="Open Sans" w:cs="Open Sans" w:eastAsia="Open Sans" w:hAnsi="Open Sans"/>
+                <w:sz w:val="21"/>
+                <w:szCs w:val="21"/>
+                <w:rtl w:val="0"/>
+              </w:rPr>
+              <w:t xml:space="preserve">TD 3</w:t>
+            </w:r>
+          </w:p>
+        </w:tc>
+      </w:tr>
+      <w:tr>
+        <w:tc>
+          <w:tcPr>
+            <w:shd w:fill="auto" w:val="clear"/>
+            <w:tcMar>
+              <w:top w:w="100.0" w:type="dxa"/>
+              <w:left w:w="100.0" w:type="dxa"/>
+              <w:bottom w:w="100.0" w:type="dxa"/>
+              <w:right w:w="100.0" w:type="dxa"/>
+            </w:tcMar>
+            <w:vAlign w:val="top"/>
+          </w:tcPr>
+          <w:p>
+            <w:pPr>
+              <w:widowControl w:val="0"/>
+              <w:spacing w:line="240" w:lineRule="auto"/>
+              <w:rPr>
+                <w:rFonts w:ascii="Open Sans" w:cs="Open Sans" w:eastAsia="Open Sans" w:hAnsi="Open Sans"/>
+                <w:sz w:val="21"/>
+                <w:szCs w:val="21"/>
+              </w:rPr>
+            </w:pPr>
+            <w:r>
+              <w:rPr>
+                <w:rFonts w:ascii="Open Sans" w:cs="Open Sans" w:eastAsia="Open Sans" w:hAnsi="Open Sans"/>
+                <w:sz w:val="21"/>
+                <w:szCs w:val="21"/>
+                <w:rtl w:val="0"/>
+              </w:rPr>
+              <w:t xml:space="preserve">TD 4</w:t>
+            </w:r>
+          </w:p>
+        </w:tc>
+        <w:tc>
+          <w:tcPr>
+            <w:shd w:fill="auto" w:val="clear"/>
+            <w:tcMar>
+              <w:top w:w="100.0" w:type="dxa"/>
+              <w:left w:w="100.0" w:type="dxa"/>
+              <w:bottom w:w="100.0" w:type="dxa"/>
+              <w:right w:w="100.0" w:type="dxa"/>
+            </w:tcMar>
+            <w:vAlign w:val="top"/>
+          </w:tcPr>
+          <w:p>
+            <w:pPr>
+              <w:widowControl w:val="0"/>
+              <w:spacing w:line="240" w:lineRule="auto"/>
+              <w:rPr>
+                <w:rFonts w:ascii="Open Sans" w:cs="Open Sans" w:eastAsia="Open Sans" w:hAnsi="Open Sans"/>
+                <w:sz w:val="21"/>
+                <w:szCs w:val="21"/>
+              </w:rPr>
+            </w:pPr>
+            <w:r>
+              <w:rPr>
+                <w:rFonts w:ascii="Open Sans" w:cs="Open Sans" w:eastAsia="Open Sans" w:hAnsi="Open Sans"/>
+                <w:sz w:val="21"/>
+                <w:szCs w:val="21"/>
+                <w:rtl w:val="0"/>
+              </w:rPr>
+              <w:t xml:space="preserve">TD 5</w:t>
+            </w:r>
+          </w:p>
+        </w:tc>
+        <w:tc>
+          <w:tcPr>
+            <w:shd w:fill="auto" w:val="clear"/>
+            <w:tcMar>
+              <w:top w:w="100.0" w:type="dxa"/>
+              <w:left w:w="100.0" w:type="dxa"/>
+              <w:bottom w:w="100.0" w:type="dxa"/>
+              <w:right w:w="100.0" w:type="dxa"/>
+            </w:tcMar>
+            <w:vAlign w:val="top"/>
+          </w:tcPr>
+          <w:p>
+            <w:pPr>
+              <w:widowControl w:val="0"/>
+              <w:spacing w:line="240" w:lineRule="auto"/>
+              <w:rPr>
+                <w:rFonts w:ascii="Open Sans" w:cs="Open Sans" w:eastAsia="Open Sans" w:hAnsi="Open Sans"/>
+                <w:sz w:val="21"/>
+                <w:szCs w:val="21"/>
+              </w:rPr>
+            </w:pPr>
+            <w:r>
+              <w:rPr>
+                <w:rFonts w:ascii="Open Sans" w:cs="Open Sans" w:eastAsia="Open Sans" w:hAnsi="Open Sans"/>
+                <w:sz w:val="21"/>
+                <w:szCs w:val="21"/>
+                <w:rtl w:val="0"/>
+              </w:rPr>
+              <w:t xml:space="preserve">TD 6</w:t>
+            </w:r>
+          </w:p>
+        </w:tc>
+      </w:tr>
+      <w:tr>
+        <w:tc>
+          <w:tcPr>
+            <w:shd w:fill="auto" w:val="clear"/>
+            <w:tcMar>
+              <w:top w:w="100.0" w:type="dxa"/>
+              <w:left w:w="100.0" w:type="dxa"/>
+              <w:bottom w:w="100.0" w:type="dxa"/>
+              <w:right w:w="100.0" w:type="dxa"/>
+            </w:tcMar>
+            <w:vAlign w:val="top"/>
+          </w:tcPr>
+          <w:p>
+            <w:pPr>
+              <w:widowControl w:val="0"/>
+              <w:spacing w:line="240" w:lineRule="auto"/>
+              <w:rPr>
+                <w:rFonts w:ascii="Open Sans" w:cs="Open Sans" w:eastAsia="Open Sans" w:hAnsi="Open Sans"/>
+                <w:sz w:val="21"/>
+                <w:szCs w:val="21"/>
+              </w:rPr>
+            </w:pPr>
+            <w:r>
+              <w:rPr>
+                <w:rFonts w:ascii="Open Sans" w:cs="Open Sans" w:eastAsia="Open Sans" w:hAnsi="Open Sans"/>
+                <w:sz w:val="21"/>
+                <w:szCs w:val="21"/>
+                <w:rtl w:val="0"/>
+              </w:rPr>
+              <w:t xml:space="preserve">TD 7</w:t>
+            </w:r>
+          </w:p>
+        </w:tc>
+        <w:tc>
+          <w:tcPr>
+            <w:shd w:fill="auto" w:val="clear"/>
+            <w:tcMar>
+              <w:top w:w="100.0" w:type="dxa"/>
+              <w:left w:w="100.0" w:type="dxa"/>
+              <w:bottom w:w="100.0" w:type="dxa"/>
+              <w:right w:w="100.0" w:type="dxa"/>
+            </w:tcMar>
+            <w:vAlign w:val="top"/>
+          </w:tcPr>
+          <w:p>
+            <w:pPr>
+              <w:widowControl w:val="0"/>
+              <w:spacing w:line="240" w:lineRule="auto"/>
+              <w:rPr>
+                <w:rFonts w:ascii="Open Sans" w:cs="Open Sans" w:eastAsia="Open Sans" w:hAnsi="Open Sans"/>
+                <w:sz w:val="21"/>
+                <w:szCs w:val="21"/>
+              </w:rPr>
+            </w:pPr>
+            <w:r>
+              <w:rPr>
+                <w:rFonts w:ascii="Open Sans" w:cs="Open Sans" w:eastAsia="Open Sans" w:hAnsi="Open Sans"/>
+                <w:sz w:val="21"/>
+                <w:szCs w:val="21"/>
+                <w:rtl w:val="0"/>
+              </w:rPr>
+              <w:t xml:space="preserve">TD 8</w:t>
+            </w:r>
+          </w:p>
+        </w:tc>
+        <w:tc>
+          <w:tcPr>
+            <w:shd w:fill="auto" w:val="clear"/>
+            <w:tcMar>
+              <w:top w:w="100.0" w:type="dxa"/>
+              <w:left w:w="100.0" w:type="dxa"/>
+              <w:bottom w:w="100.0" w:type="dxa"/>
+              <w:right w:w="100.0" w:type="dxa"/>
+            </w:tcMar>
+            <w:vAlign w:val="top"/>
+          </w:tcPr>
+          <w:p>
+            <w:pPr>
+              <w:widowControl w:val="0"/>
+              <w:spacing w:line="240" w:lineRule="auto"/>
+              <w:rPr>
+                <w:rFonts w:ascii="Open Sans" w:cs="Open Sans" w:eastAsia="Open Sans" w:hAnsi="Open Sans"/>
+                <w:sz w:val="21"/>
+                <w:szCs w:val="21"/>
+              </w:rPr>
+            </w:pPr>
+            <w:r>
+              <w:rPr>
+                <w:rFonts w:ascii="Open Sans" w:cs="Open Sans" w:eastAsia="Open Sans" w:hAnsi="Open Sans"/>
+                <w:sz w:val="21"/>
+                <w:szCs w:val="21"/>
+                <w:rtl w:val="0"/>
+              </w:rPr>
+              <w:t xml:space="preserve">TD 9</w:t>
+            </w:r>
+          </w:p>
+        </w:tc>
+      </w:tr>
+    </w:tbl>
+    <w:p>
+      <w:pPr>
+        <w:pBdr>
+          <w:top w:color="auto" w:space="0" w:sz="0" w:val="none"/>
+          <w:left w:color="auto" w:space="0" w:sz="0" w:val="none"/>
+          <w:bottom w:color="auto" w:space="0" w:sz="0" w:val="none"/>
+          <w:right w:color="auto" w:space="0" w:sz="0" w:val="none"/>
+          <w:between w:color="auto" w:space="0" w:sz="0" w:val="none"/>
+        </w:pBdr>
+        <w:spacing w:after="220" w:lineRule="auto"/>
+        <w:jc w:val="both"/>
         <w:rPr/>
       </w:pPr>
-      <w:bookmarkStart w:colFirst="0" w:colLast="0" w:name="_5qck0y215m2i" w:id="7"/>
-      <w:bookmarkEnd w:id="7"/>
+      <w:r>
+        <w:rPr>
+          <w:rtl w:val="0"/>
+        </w:rPr>
+      </w:r>
+    </w:p>
+    <w:p>
+      <w:pPr>
+        <w:pStyle w:val="Heading2"/>
+        <w:pBdr>
+          <w:top w:color="auto" w:space="0" w:sz="0" w:val="none"/>
+          <w:left w:color="auto" w:space="0" w:sz="0" w:val="none"/>
+          <w:bottom w:color="auto" w:space="0" w:sz="0" w:val="none"/>
+          <w:right w:color="auto" w:space="0" w:sz="0" w:val="none"/>
+          <w:between w:color="auto" w:space="0" w:sz="0" w:val="none"/>
+        </w:pBdr>
+        <w:spacing w:after="220" w:lineRule="auto"/>
+        <w:jc w:val="both"/>
+        <w:rPr/>
+      </w:pPr>
+      <w:bookmarkStart w:colFirst="0" w:colLast="0" w:name="_lko0bvpgg984" w:id="8"/>
+      <w:bookmarkEnd w:id="8"/>
+      <w:r>
+        <w:rPr>
+          <w:rtl w:val="0"/>
+        </w:rPr>
+        <w:t xml:space="preserve">Quote!</w:t>
+      </w:r>
+    </w:p>
+    <w:p>
+      <w:pPr>
+        <w:pBdr>
+          <w:top w:color="auto" w:space="0" w:sz="0" w:val="none"/>
+          <w:left w:color="auto" w:space="0" w:sz="0" w:val="none"/>
+          <w:bottom w:color="auto" w:space="0" w:sz="0" w:val="none"/>
+          <w:right w:color="auto" w:space="0" w:sz="0" w:val="none"/>
+          <w:between w:color="auto" w:space="0" w:sz="0" w:val="none"/>
+        </w:pBdr>
+        <w:spacing w:after="220" w:lineRule="auto"/>
+        <w:jc w:val="both"/>
+        <w:rPr>
+          <w:rFonts w:ascii="Open Sans" w:cs="Open Sans" w:eastAsia="Open Sans" w:hAnsi="Open Sans"/>
+          <w:sz w:val="21"/>
+          <w:szCs w:val="21"/>
+        </w:rPr>
+      </w:pPr>
+      <w:r>
+        <w:rPr>
+          <w:rFonts w:ascii="Open Sans" w:cs="Open Sans" w:eastAsia="Open Sans" w:hAnsi="Open Sans"/>
+          <w:sz w:val="21"/>
+          <w:szCs w:val="21"/>
+          <w:rtl w:val="0"/>
+        </w:rPr>
+        <w:t xml:space="preserve">Every once in a while you need a great quote. To do so, write your quote and then move the indentation level in the Google Doc to the right, as shown below:</w:t>
+      </w:r>
+    </w:p>
+    <w:p>
+      <w:pPr>
+        <w:pBdr>
+          <w:top w:color="auto" w:space="0" w:sz="0" w:val="none"/>
+          <w:left w:color="auto" w:space="0" w:sz="0" w:val="none"/>
+          <w:bottom w:color="auto" w:space="0" w:sz="0" w:val="none"/>
+          <w:right w:color="auto" w:space="0" w:sz="0" w:val="none"/>
+          <w:between w:color="auto" w:space="0" w:sz="0" w:val="none"/>
+        </w:pBdr>
+        <w:spacing w:after="220" w:lineRule="auto"/>
+        <w:ind w:left="720" w:firstLine="0"/>
+        <w:jc w:val="both"/>
+        <w:rPr>
+          <w:rFonts w:ascii="Open Sans" w:cs="Open Sans" w:eastAsia="Open Sans" w:hAnsi="Open Sans"/>
+          <w:sz w:val="21"/>
+          <w:szCs w:val="21"/>
+        </w:rPr>
+      </w:pPr>
+      <w:r>
+        <w:rPr>
+          <w:rFonts w:ascii="Open Sans" w:cs="Open Sans" w:eastAsia="Open Sans" w:hAnsi="Open Sans"/>
+          <w:sz w:val="21"/>
+          <w:szCs w:val="21"/>
+          <w:rtl w:val="0"/>
+        </w:rPr>
+        <w:t xml:space="preserve">Blogging is great for your charma.</w:t>
+      </w:r>
+    </w:p>
+    <w:p>
+      <w:pPr>
+        <w:pBdr>
+          <w:top w:color="auto" w:space="0" w:sz="0" w:val="none"/>
+          <w:left w:color="auto" w:space="0" w:sz="0" w:val="none"/>
+          <w:bottom w:color="auto" w:space="0" w:sz="0" w:val="none"/>
+          <w:right w:color="auto" w:space="0" w:sz="0" w:val="none"/>
+          <w:between w:color="auto" w:space="0" w:sz="0" w:val="none"/>
+        </w:pBdr>
+        <w:spacing w:after="220" w:lineRule="auto"/>
+        <w:ind w:left="720" w:firstLine="0"/>
+        <w:jc w:val="both"/>
+        <w:rPr>
+          <w:rFonts w:ascii="Open Sans" w:cs="Open Sans" w:eastAsia="Open Sans" w:hAnsi="Open Sans"/>
+          <w:sz w:val="21"/>
+          <w:szCs w:val="21"/>
+        </w:rPr>
+      </w:pPr>
+      <w:r>
+        <w:rPr>
+          <w:rFonts w:ascii="Open Sans" w:cs="Open Sans" w:eastAsia="Open Sans" w:hAnsi="Open Sans"/>
+          <w:sz w:val="21"/>
+          <w:szCs w:val="21"/>
+          <w:rtl w:val="0"/>
+        </w:rPr>
+        <w:t xml:space="preserve">- Sebastian Spier (2019)</w:t>
+      </w:r>
+    </w:p>
+    <w:p>
+      <w:pPr>
+        <w:pStyle w:val="Heading2"/>
+        <w:pBdr>
+          <w:top w:color="auto" w:space="0" w:sz="0" w:val="none"/>
+          <w:left w:color="auto" w:space="0" w:sz="0" w:val="none"/>
+          <w:bottom w:color="auto" w:space="0" w:sz="0" w:val="none"/>
+          <w:right w:color="auto" w:space="0" w:sz="0" w:val="none"/>
+          <w:between w:color="auto" w:space="0" w:sz="0" w:val="none"/>
+        </w:pBdr>
+        <w:spacing w:after="220" w:lineRule="auto"/>
+        <w:jc w:val="both"/>
+        <w:rPr/>
+      </w:pPr>
+      <w:bookmarkStart w:colFirst="0" w:colLast="0" w:name="_th2rfq5jv15t" w:id="9"/>
+      <w:bookmarkEnd w:id="9"/>
+      <w:r>
+        <w:rPr>
+          <w:rtl w:val="0"/>
+        </w:rPr>
+        <w:t xml:space="preserve">Code Block</w:t>
+      </w:r>
+    </w:p>
+    <w:p>
+      <w:pPr>
+        <w:pBdr>
+          <w:top w:color="auto" w:space="0" w:sz="0" w:val="none"/>
+          <w:left w:color="auto" w:space="0" w:sz="0" w:val="none"/>
+          <w:bottom w:color="auto" w:space="0" w:sz="0" w:val="none"/>
+          <w:right w:color="auto" w:space="0" w:sz="0" w:val="none"/>
+          <w:between w:color="auto" w:space="0" w:sz="0" w:val="none"/>
+        </w:pBdr>
+        <w:spacing w:after="220" w:lineRule="auto"/>
+        <w:jc w:val="both"/>
+        <w:rPr>
+          <w:rFonts w:ascii="Open Sans" w:cs="Open Sans" w:eastAsia="Open Sans" w:hAnsi="Open Sans"/>
+          <w:sz w:val="21"/>
+          <w:szCs w:val="21"/>
+        </w:rPr>
+      </w:pPr>
+      <w:r>
+        <w:rPr>
+          <w:rFonts w:ascii="Open Sans" w:cs="Open Sans" w:eastAsia="Open Sans" w:hAnsi="Open Sans"/>
+          <w:sz w:val="21"/>
+          <w:szCs w:val="21"/>
+          <w:rtl w:val="0"/>
+        </w:rPr>
+        <w:t xml:space="preserve">How do I mark a code block in a Google Doc? Looks like there are a bunch of extensions for it.</w:t>
+      </w:r>
+    </w:p>
+    <w:p>
+      <w:pPr>
+        <w:pBdr>
+          <w:top w:color="auto" w:space="0" w:sz="0" w:val="none"/>
+          <w:left w:color="auto" w:space="0" w:sz="0" w:val="none"/>
+          <w:bottom w:color="auto" w:space="0" w:sz="0" w:val="none"/>
+          <w:right w:color="auto" w:space="0" w:sz="0" w:val="none"/>
+          <w:between w:color="auto" w:space="0" w:sz="0" w:val="none"/>
+        </w:pBdr>
+        <w:spacing w:after="220" w:lineRule="auto"/>
+        <w:jc w:val="both"/>
+        <w:rPr>
+          <w:rFonts w:ascii="Courier New" w:cs="Courier New" w:eastAsia="Courier New" w:hAnsi="Courier New"/>
+          <w:sz w:val="21"/>
+          <w:szCs w:val="21"/>
+        </w:rPr>
+      </w:pPr>
+      <w:r>
+        <w:rPr>
+          <w:rFonts w:ascii="Courier New" w:cs="Courier New" w:eastAsia="Courier New" w:hAnsi="Courier New"/>
+          <w:sz w:val="21"/>
+          <w:szCs w:val="21"/>
+          <w:rtl w:val="0"/>
+        </w:rPr>
+        <w:t xml:space="preserve">Courier New is a good font for code. I doubt though .</w:t>
+      </w:r>
+    </w:p>
+    <w:p>
+      <w:pPr>
+        <w:pBdr>
+          <w:top w:color="auto" w:space="0" w:sz="0" w:val="none"/>
+          <w:left w:color="auto" w:space="0" w:sz="0" w:val="none"/>
+          <w:bottom w:color="auto" w:space="0" w:sz="0" w:val="none"/>
+          <w:right w:color="auto" w:space="0" w:sz="0" w:val="none"/>
+          <w:between w:color="auto" w:space="0" w:sz="0" w:val="none"/>
+        </w:pBdr>
+        <w:spacing w:after="220" w:line="240" w:lineRule="auto"/>
+        <w:jc w:val="both"/>
+        <w:rPr>
+          <w:rFonts w:ascii="Open Sans" w:cs="Open Sans" w:eastAsia="Open Sans" w:hAnsi="Open Sans"/>
+          <w:sz w:val="21"/>
+          <w:szCs w:val="21"/>
+        </w:rPr>
+      </w:pPr>
+      <w:r>
+        <w:rPr>
+          <w:rFonts w:ascii="Open Sans" w:cs="Open Sans" w:eastAsia="Open Sans" w:hAnsi="Open Sans"/>
+          <w:sz w:val="21"/>
+          <w:szCs w:val="21"/>
+          <w:rtl w:val="0"/>
+        </w:rPr>
+        <w:t xml:space="preserve">```ruby</w:t>
+      </w:r>
+    </w:p>
+    <w:p>
+      <w:pPr>
+        <w:pBdr>
+          <w:top w:color="auto" w:space="0" w:sz="0" w:val="none"/>
+          <w:left w:color="auto" w:space="0" w:sz="0" w:val="none"/>
+          <w:bottom w:color="auto" w:space="0" w:sz="0" w:val="none"/>
+          <w:right w:color="auto" w:space="0" w:sz="0" w:val="none"/>
+          <w:between w:color="auto" w:space="0" w:sz="0" w:val="none"/>
+        </w:pBdr>
+        <w:spacing w:after="220" w:line="240" w:lineRule="auto"/>
+        <w:jc w:val="both"/>
+        <w:rPr>
+          <w:rFonts w:ascii="Open Sans" w:cs="Open Sans" w:eastAsia="Open Sans" w:hAnsi="Open Sans"/>
+          <w:sz w:val="21"/>
+          <w:szCs w:val="21"/>
+        </w:rPr>
+      </w:pPr>
+      <w:r>
+        <w:rPr>
+          <w:rFonts w:ascii="Open Sans" w:cs="Open Sans" w:eastAsia="Open Sans" w:hAnsi="Open Sans"/>
+          <w:sz w:val="21"/>
+          <w:szCs w:val="21"/>
+          <w:rtl w:val="0"/>
+        </w:rPr>
+        <w:t xml:space="preserve">Bla bubb.</w:t>
+      </w:r>
+    </w:p>
+    <w:p>
+      <w:pPr>
+        <w:pBdr>
+          <w:top w:color="auto" w:space="0" w:sz="0" w:val="none"/>
+          <w:left w:color="auto" w:space="0" w:sz="0" w:val="none"/>
+          <w:bottom w:color="auto" w:space="0" w:sz="0" w:val="none"/>
+          <w:right w:color="auto" w:space="0" w:sz="0" w:val="none"/>
+          <w:between w:color="auto" w:space="0" w:sz="0" w:val="none"/>
+        </w:pBdr>
+        <w:spacing w:after="220" w:line="240" w:lineRule="auto"/>
+        <w:jc w:val="both"/>
+        <w:rPr>
+          <w:rFonts w:ascii="Open Sans" w:cs="Open Sans" w:eastAsia="Open Sans" w:hAnsi="Open Sans"/>
+          <w:sz w:val="21"/>
+          <w:szCs w:val="21"/>
+        </w:rPr>
+      </w:pPr>
+      <w:r>
+        <w:rPr>
+          <w:rFonts w:ascii="Open Sans" w:cs="Open Sans" w:eastAsia="Open Sans" w:hAnsi="Open Sans"/>
+          <w:sz w:val="21"/>
+          <w:szCs w:val="21"/>
+          <w:rtl w:val="0"/>
+        </w:rPr>
+        <w:t xml:space="preserve">```</w:t>
+      </w:r>
+    </w:p>
+    <w:p>
+      <w:pPr>
+        <w:pBdr>
+          <w:top w:color="auto" w:space="0" w:sz="0" w:val="none"/>
+          <w:left w:color="auto" w:space="0" w:sz="0" w:val="none"/>
+          <w:bottom w:color="auto" w:space="0" w:sz="0" w:val="none"/>
+          <w:right w:color="auto" w:space="0" w:sz="0" w:val="none"/>
+          <w:between w:color="auto" w:space="0" w:sz="0" w:val="none"/>
+        </w:pBdr>
+        <w:spacing w:after="220" w:lineRule="auto"/>
+        <w:jc w:val="both"/>
+        <w:rPr>
+          <w:rFonts w:ascii="Open Sans" w:cs="Open Sans" w:eastAsia="Open Sans" w:hAnsi="Open Sans"/>
+          <w:sz w:val="21"/>
+          <w:szCs w:val="21"/>
+        </w:rPr>
+      </w:pPr>
+      <w:r>
+        <w:rPr>
+          <w:rtl w:val="0"/>
+        </w:rPr>
+      </w:r>
+    </w:p>
+    <w:p>
+      <w:pPr>
+        <w:pStyle w:val="Heading2"/>
+        <w:pBdr>
+          <w:top w:color="auto" w:space="0" w:sz="0" w:val="none"/>
+          <w:left w:color="auto" w:space="0" w:sz="0" w:val="none"/>
+          <w:bottom w:color="auto" w:space="0" w:sz="0" w:val="none"/>
+          <w:right w:color="auto" w:space="0" w:sz="0" w:val="none"/>
+          <w:between w:color="auto" w:space="0" w:sz="0" w:val="none"/>
+        </w:pBdr>
+        <w:spacing w:after="220" w:lineRule="auto"/>
+        <w:jc w:val="both"/>
+        <w:rPr/>
+      </w:pPr>
+      <w:bookmarkStart w:colFirst="0" w:colLast="0" w:name="_5qck0y215m2i" w:id="10"/>
+      <w:bookmarkEnd w:id="10"/>
       <w:r>
         <w:rPr>
           <w:rtl w:val="0"/>
@@ -2077,6 +2867,19 @@
       <w:sz w:val="30"/>
       <w:szCs w:val="30"/>
     </w:rPr>
+  </w:style>
+  <w:style w:type="table" w:styleId="Table1">
+    <w:basedOn w:val="TableNormal"/>
+    <w:tblPr>
+      <w:tblStyleRowBandSize w:val="1"/>
+      <w:tblStyleColBandSize w:val="1"/>
+      <w:tblCellMar>
+        <w:top w:w="100.0" w:type="dxa"/>
+        <w:left w:w="100.0" w:type="dxa"/>
+        <w:bottom w:w="100.0" w:type="dxa"/>
+        <w:right w:w="100.0" w:type="dxa"/>
+      </w:tblCellMar>
+    </w:tblPr>
   </w:style>
 </w:styles>
 </file>

</xml_diff>

<commit_message>
update README and example docs
</commit_message>
<xml_diff>
--- a/examples/sample.docx
+++ b/examples/sample.docx
@@ -456,6 +456,11 @@
           <w:rtl w:val="0"/>
         </w:rPr>
         <w:t xml:space="preserve"> quis aliquam diam, ac vestibulum odio. Etiam et commodo tellus.</w:t>
+      </w:r>
+      <w:r>
+        <w:rPr>
+          <w:rtl w:val="0"/>
+        </w:rPr>
       </w:r>
     </w:p>
     <w:p>
@@ -2051,189 +2056,8 @@
         <w:jc w:val="both"/>
         <w:rPr/>
       </w:pPr>
-      <w:bookmarkStart w:colFirst="0" w:colLast="0" w:name="_th2rfq5jv15t" w:id="9"/>
+      <w:bookmarkStart w:colFirst="0" w:colLast="0" w:name="_5qck0y215m2i" w:id="9"/>
       <w:bookmarkEnd w:id="9"/>
-      <w:r>
-        <w:rPr>
-          <w:rtl w:val="0"/>
-        </w:rPr>
-        <w:t xml:space="preserve">Code Block</w:t>
-      </w:r>
-    </w:p>
-    <w:p>
-      <w:pPr>
-        <w:pBdr>
-          <w:top w:color="auto" w:space="0" w:sz="0" w:val="none"/>
-          <w:left w:color="auto" w:space="0" w:sz="0" w:val="none"/>
-          <w:bottom w:color="auto" w:space="0" w:sz="0" w:val="none"/>
-          <w:right w:color="auto" w:space="0" w:sz="0" w:val="none"/>
-          <w:between w:color="auto" w:space="0" w:sz="0" w:val="none"/>
-        </w:pBdr>
-        <w:spacing w:after="220" w:lineRule="auto"/>
-        <w:jc w:val="both"/>
-        <w:rPr>
-          <w:rFonts w:ascii="Open Sans" w:cs="Open Sans" w:eastAsia="Open Sans" w:hAnsi="Open Sans"/>
-          <w:sz w:val="21"/>
-          <w:szCs w:val="21"/>
-        </w:rPr>
-      </w:pPr>
-      <w:r>
-        <w:rPr>
-          <w:rFonts w:ascii="Open Sans" w:cs="Open Sans" w:eastAsia="Open Sans" w:hAnsi="Open Sans"/>
-          <w:sz w:val="21"/>
-          <w:szCs w:val="21"/>
-          <w:rtl w:val="0"/>
-        </w:rPr>
-        <w:t xml:space="preserve">How do I mark a code block in a Google Doc? Looks like there are a bunch of extensions for it.</w:t>
-      </w:r>
-    </w:p>
-    <w:p>
-      <w:pPr>
-        <w:pBdr>
-          <w:top w:color="auto" w:space="0" w:sz="0" w:val="none"/>
-          <w:left w:color="auto" w:space="0" w:sz="0" w:val="none"/>
-          <w:bottom w:color="auto" w:space="0" w:sz="0" w:val="none"/>
-          <w:right w:color="auto" w:space="0" w:sz="0" w:val="none"/>
-          <w:between w:color="auto" w:space="0" w:sz="0" w:val="none"/>
-        </w:pBdr>
-        <w:spacing w:after="220" w:lineRule="auto"/>
-        <w:jc w:val="both"/>
-        <w:rPr>
-          <w:rFonts w:ascii="Courier New" w:cs="Courier New" w:eastAsia="Courier New" w:hAnsi="Courier New"/>
-          <w:sz w:val="21"/>
-          <w:szCs w:val="21"/>
-        </w:rPr>
-      </w:pPr>
-      <w:r>
-        <w:rPr>
-          <w:rFonts w:ascii="Courier New" w:cs="Courier New" w:eastAsia="Courier New" w:hAnsi="Courier New"/>
-          <w:sz w:val="21"/>
-          <w:szCs w:val="21"/>
-          <w:rtl w:val="0"/>
-        </w:rPr>
-        <w:t xml:space="preserve">Courier New is a good font for code. I doubt though .</w:t>
-      </w:r>
-    </w:p>
-    <w:p>
-      <w:pPr>
-        <w:pBdr>
-          <w:top w:color="auto" w:space="0" w:sz="0" w:val="none"/>
-          <w:left w:color="auto" w:space="0" w:sz="0" w:val="none"/>
-          <w:bottom w:color="auto" w:space="0" w:sz="0" w:val="none"/>
-          <w:right w:color="auto" w:space="0" w:sz="0" w:val="none"/>
-          <w:between w:color="auto" w:space="0" w:sz="0" w:val="none"/>
-        </w:pBdr>
-        <w:spacing w:after="220" w:line="240" w:lineRule="auto"/>
-        <w:jc w:val="both"/>
-        <w:rPr>
-          <w:rFonts w:ascii="Open Sans" w:cs="Open Sans" w:eastAsia="Open Sans" w:hAnsi="Open Sans"/>
-          <w:sz w:val="21"/>
-          <w:szCs w:val="21"/>
-        </w:rPr>
-      </w:pPr>
-      <w:r>
-        <w:rPr>
-          <w:rFonts w:ascii="Open Sans" w:cs="Open Sans" w:eastAsia="Open Sans" w:hAnsi="Open Sans"/>
-          <w:sz w:val="21"/>
-          <w:szCs w:val="21"/>
-          <w:rtl w:val="0"/>
-        </w:rPr>
-        <w:t xml:space="preserve">```ruby</w:t>
-      </w:r>
-    </w:p>
-    <w:p>
-      <w:pPr>
-        <w:pBdr>
-          <w:top w:color="auto" w:space="0" w:sz="0" w:val="none"/>
-          <w:left w:color="auto" w:space="0" w:sz="0" w:val="none"/>
-          <w:bottom w:color="auto" w:space="0" w:sz="0" w:val="none"/>
-          <w:right w:color="auto" w:space="0" w:sz="0" w:val="none"/>
-          <w:between w:color="auto" w:space="0" w:sz="0" w:val="none"/>
-        </w:pBdr>
-        <w:spacing w:after="220" w:line="240" w:lineRule="auto"/>
-        <w:jc w:val="both"/>
-        <w:rPr>
-          <w:rFonts w:ascii="Open Sans" w:cs="Open Sans" w:eastAsia="Open Sans" w:hAnsi="Open Sans"/>
-          <w:sz w:val="21"/>
-          <w:szCs w:val="21"/>
-        </w:rPr>
-      </w:pPr>
-      <w:r>
-        <w:rPr>
-          <w:rFonts w:ascii="Open Sans" w:cs="Open Sans" w:eastAsia="Open Sans" w:hAnsi="Open Sans"/>
-          <w:sz w:val="21"/>
-          <w:szCs w:val="21"/>
-          <w:rtl w:val="0"/>
-        </w:rPr>
-        <w:t xml:space="preserve">Bla bubb.</w:t>
-      </w:r>
-    </w:p>
-    <w:p>
-      <w:pPr>
-        <w:pBdr>
-          <w:top w:color="auto" w:space="0" w:sz="0" w:val="none"/>
-          <w:left w:color="auto" w:space="0" w:sz="0" w:val="none"/>
-          <w:bottom w:color="auto" w:space="0" w:sz="0" w:val="none"/>
-          <w:right w:color="auto" w:space="0" w:sz="0" w:val="none"/>
-          <w:between w:color="auto" w:space="0" w:sz="0" w:val="none"/>
-        </w:pBdr>
-        <w:spacing w:after="220" w:line="240" w:lineRule="auto"/>
-        <w:jc w:val="both"/>
-        <w:rPr>
-          <w:rFonts w:ascii="Open Sans" w:cs="Open Sans" w:eastAsia="Open Sans" w:hAnsi="Open Sans"/>
-          <w:sz w:val="21"/>
-          <w:szCs w:val="21"/>
-        </w:rPr>
-      </w:pPr>
-      <w:r>
-        <w:rPr>
-          <w:rFonts w:ascii="Open Sans" w:cs="Open Sans" w:eastAsia="Open Sans" w:hAnsi="Open Sans"/>
-          <w:sz w:val="21"/>
-          <w:szCs w:val="21"/>
-          <w:rtl w:val="0"/>
-        </w:rPr>
-        <w:t xml:space="preserve">```</w:t>
-      </w:r>
-    </w:p>
-    <w:p>
-      <w:pPr>
-        <w:pBdr>
-          <w:top w:color="auto" w:space="0" w:sz="0" w:val="none"/>
-          <w:left w:color="auto" w:space="0" w:sz="0" w:val="none"/>
-          <w:bottom w:color="auto" w:space="0" w:sz="0" w:val="none"/>
-          <w:right w:color="auto" w:space="0" w:sz="0" w:val="none"/>
-          <w:between w:color="auto" w:space="0" w:sz="0" w:val="none"/>
-        </w:pBdr>
-        <w:spacing w:after="220" w:lineRule="auto"/>
-        <w:jc w:val="both"/>
-        <w:rPr>
-          <w:rFonts w:ascii="Open Sans" w:cs="Open Sans" w:eastAsia="Open Sans" w:hAnsi="Open Sans"/>
-          <w:sz w:val="21"/>
-          <w:szCs w:val="21"/>
-        </w:rPr>
-      </w:pPr>
-      <w:r>
-        <w:rPr>
-          <w:rtl w:val="0"/>
-        </w:rPr>
-      </w:r>
-    </w:p>
-    <w:p>
-      <w:pPr>
-        <w:pStyle w:val="Heading2"/>
-        <w:pBdr>
-          <w:top w:color="auto" w:space="0" w:sz="0" w:val="none"/>
-          <w:left w:color="auto" w:space="0" w:sz="0" w:val="none"/>
-          <w:bottom w:color="auto" w:space="0" w:sz="0" w:val="none"/>
-          <w:right w:color="auto" w:space="0" w:sz="0" w:val="none"/>
-          <w:between w:color="auto" w:space="0" w:sz="0" w:val="none"/>
-        </w:pBdr>
-        <w:spacing w:after="220" w:lineRule="auto"/>
-        <w:jc w:val="both"/>
-        <w:rPr/>
-      </w:pPr>
-      <w:bookmarkStart w:colFirst="0" w:colLast="0" w:name="_5qck0y215m2i" w:id="10"/>
-      <w:bookmarkEnd w:id="10"/>
       <w:r>
         <w:rPr>
           <w:rtl w:val="0"/>

</xml_diff>